<commit_message>
updating to include java and final pdf's for research and coding assignment
</commit_message>
<xml_diff>
--- a/Java-Weeks3-4_Coding-Assignment-3.docx
+++ b/Java-Weeks3-4_Coding-Assignment-3.docx
@@ -17,15 +17,27 @@
         </w:rPr>
         <w:t>URL to GitHub Repository:</w:t>
       </w:r>
-    </w:p>
-    <w:p>
-      <w:pPr>
-        <w:pStyle w:val="Body"/>
+      <w:r>
         <w:rPr>
           <w:rFonts w:ascii="Calibri" w:hAnsi="Calibri"/>
           <w:b/>
           <w:bCs/>
         </w:rPr>
+        <w:tab/>
+      </w:r>
+      <w:r>
+        <w:rPr>
+          <w:rFonts w:ascii="Calibri" w:hAnsi="Calibri"/>
+        </w:rPr>
+        <w:t>https://github.com/MichaelG2022/Week-3-4-Coding-Assignment</w:t>
+      </w:r>
+    </w:p>
+    <w:p>
+      <w:pPr>
+        <w:pStyle w:val="Body"/>
+        <w:rPr>
+          <w:rFonts w:ascii="Calibri" w:hAnsi="Calibri"/>
+        </w:rPr>
       </w:pPr>
       <w:r>
         <w:rPr>
@@ -41,7 +53,25 @@
           <w:b/>
           <w:bCs/>
         </w:rPr>
-        <w:t>Video:</w:t>
+        <w:t>Video</w:t>
+      </w:r>
+      <w:r>
+        <w:rPr>
+          <w:rFonts w:ascii="Calibri" w:hAnsi="Calibri"/>
+        </w:rPr>
+        <w:t>:</w:t>
+      </w:r>
+      <w:r>
+        <w:rPr>
+          <w:rFonts w:ascii="Calibri" w:hAnsi="Calibri"/>
+        </w:rPr>
+        <w:tab/>
+      </w:r>
+      <w:r>
+        <w:rPr>
+          <w:rFonts w:ascii="Calibri" w:hAnsi="Calibri"/>
+        </w:rPr>
+        <w:t>https://www.youtube.com/watch?v=zHRCZpwlz4g</w:t>
       </w:r>
     </w:p>
     <w:p>

</xml_diff>